<commit_message>
se genera el .env y el .gitinore
se cambia el gitignore, ademas se cambia algunos datos delos documentos a generar
</commit_message>
<xml_diff>
--- a/src/documents/anexos/1.CONTRATO_MANEJO _Y _CONFIANZA.docx
+++ b/src/documents/anexos/1.CONTRATO_MANEJO _Y _CONFIANZA.docx
@@ -87,16 +87,10 @@
         <w:tblLook w:val="0000" w:firstRow="0" w:lastRow="0" w:firstColumn="0" w:lastColumn="0" w:noHBand="0" w:noVBand="0"/>
       </w:tblPr>
       <w:tblGrid>
-        <w:gridCol w:w="3686"/>
-        <w:gridCol w:w="4608"/>
+        <w:gridCol w:w="3687"/>
+        <w:gridCol w:w="4607"/>
       </w:tblGrid>
       <w:tr>
-        <w:tblPrEx>
-          <w:tblCellMar>
-            <w:top w:w="0" w:type="dxa"/>
-            <w:bottom w:w="0" w:type="dxa"/>
-          </w:tblCellMar>
-        </w:tblPrEx>
         <w:tc>
           <w:tcPr>
             <w:tcW w:w="3714" w:type="dxa"/>
@@ -154,12 +148,6 @@
         </w:tc>
       </w:tr>
       <w:tr>
-        <w:tblPrEx>
-          <w:tblCellMar>
-            <w:top w:w="0" w:type="dxa"/>
-            <w:bottom w:w="0" w:type="dxa"/>
-          </w:tblCellMar>
-        </w:tblPrEx>
         <w:tc>
           <w:tcPr>
             <w:tcW w:w="3714" w:type="dxa"/>
@@ -212,12 +200,6 @@
         </w:tc>
       </w:tr>
       <w:tr>
-        <w:tblPrEx>
-          <w:tblCellMar>
-            <w:top w:w="0" w:type="dxa"/>
-            <w:bottom w:w="0" w:type="dxa"/>
-          </w:tblCellMar>
-        </w:tblPrEx>
         <w:tc>
           <w:tcPr>
             <w:tcW w:w="3714" w:type="dxa"/>
@@ -270,12 +252,6 @@
         </w:tc>
       </w:tr>
       <w:tr>
-        <w:tblPrEx>
-          <w:tblCellMar>
-            <w:top w:w="0" w:type="dxa"/>
-            <w:bottom w:w="0" w:type="dxa"/>
-          </w:tblCellMar>
-        </w:tblPrEx>
         <w:tc>
           <w:tcPr>
             <w:tcW w:w="3714" w:type="dxa"/>
@@ -339,12 +315,6 @@
         </w:tc>
       </w:tr>
       <w:tr>
-        <w:tblPrEx>
-          <w:tblCellMar>
-            <w:top w:w="0" w:type="dxa"/>
-            <w:bottom w:w="0" w:type="dxa"/>
-          </w:tblCellMar>
-        </w:tblPrEx>
         <w:tc>
           <w:tcPr>
             <w:tcW w:w="3714" w:type="dxa"/>
@@ -391,18 +361,30 @@
                 <w:sz w:val="26"/>
                 <w:lang w:val="es-ES"/>
               </w:rPr>
-              <w:t>{direccion}</w:t>
+              <w:t>{</w:t>
+            </w:r>
+            <w:proofErr w:type="spellStart"/>
+            <w:r>
+              <w:rPr>
+                <w:rFonts w:ascii="Arial Narrow" w:hAnsi="Arial Narrow"/>
+                <w:sz w:val="26"/>
+                <w:lang w:val="es-ES"/>
+              </w:rPr>
+              <w:t>direccion</w:t>
+            </w:r>
+            <w:proofErr w:type="spellEnd"/>
+            <w:r>
+              <w:rPr>
+                <w:rFonts w:ascii="Arial Narrow" w:hAnsi="Arial Narrow"/>
+                <w:sz w:val="26"/>
+                <w:lang w:val="es-ES"/>
+              </w:rPr>
+              <w:t>}</w:t>
             </w:r>
           </w:p>
         </w:tc>
       </w:tr>
       <w:tr>
-        <w:tblPrEx>
-          <w:tblCellMar>
-            <w:top w:w="0" w:type="dxa"/>
-            <w:bottom w:w="0" w:type="dxa"/>
-          </w:tblCellMar>
-        </w:tblPrEx>
         <w:tc>
           <w:tcPr>
             <w:tcW w:w="3714" w:type="dxa"/>
@@ -455,12 +437,6 @@
         </w:tc>
       </w:tr>
       <w:tr>
-        <w:tblPrEx>
-          <w:tblCellMar>
-            <w:top w:w="0" w:type="dxa"/>
-            <w:bottom w:w="0" w:type="dxa"/>
-          </w:tblCellMar>
-        </w:tblPrEx>
         <w:tc>
           <w:tcPr>
             <w:tcW w:w="3714" w:type="dxa"/>
@@ -513,12 +489,6 @@
         </w:tc>
       </w:tr>
       <w:tr>
-        <w:tblPrEx>
-          <w:tblCellMar>
-            <w:top w:w="0" w:type="dxa"/>
-            <w:bottom w:w="0" w:type="dxa"/>
-          </w:tblCellMar>
-        </w:tblPrEx>
         <w:tc>
           <w:tcPr>
             <w:tcW w:w="3714" w:type="dxa"/>
@@ -587,12 +557,6 @@
         </w:tc>
       </w:tr>
       <w:tr>
-        <w:tblPrEx>
-          <w:tblCellMar>
-            <w:top w:w="0" w:type="dxa"/>
-            <w:bottom w:w="0" w:type="dxa"/>
-          </w:tblCellMar>
-        </w:tblPrEx>
         <w:trPr>
           <w:trHeight w:val="544"/>
         </w:trPr>
@@ -648,12 +612,6 @@
         </w:tc>
       </w:tr>
       <w:tr>
-        <w:tblPrEx>
-          <w:tblCellMar>
-            <w:top w:w="0" w:type="dxa"/>
-            <w:bottom w:w="0" w:type="dxa"/>
-          </w:tblCellMar>
-        </w:tblPrEx>
         <w:tc>
           <w:tcPr>
             <w:tcW w:w="3714" w:type="dxa"/>
@@ -700,18 +658,30 @@
                 <w:sz w:val="26"/>
                 <w:lang w:val="es-ES"/>
               </w:rPr>
-              <w:t>{fechaDeInicio}</w:t>
+              <w:t>{</w:t>
+            </w:r>
+            <w:proofErr w:type="spellStart"/>
+            <w:r>
+              <w:rPr>
+                <w:rFonts w:ascii="Arial Narrow" w:hAnsi="Arial Narrow"/>
+                <w:sz w:val="26"/>
+                <w:lang w:val="es-ES"/>
+              </w:rPr>
+              <w:t>fechaInicio</w:t>
+            </w:r>
+            <w:proofErr w:type="spellEnd"/>
+            <w:r>
+              <w:rPr>
+                <w:rFonts w:ascii="Arial Narrow" w:hAnsi="Arial Narrow"/>
+                <w:sz w:val="26"/>
+                <w:lang w:val="es-ES"/>
+              </w:rPr>
+              <w:t>}</w:t>
             </w:r>
           </w:p>
         </w:tc>
       </w:tr>
       <w:tr>
-        <w:tblPrEx>
-          <w:tblCellMar>
-            <w:top w:w="0" w:type="dxa"/>
-            <w:bottom w:w="0" w:type="dxa"/>
-          </w:tblCellMar>
-        </w:tblPrEx>
         <w:tc>
           <w:tcPr>
             <w:tcW w:w="3714" w:type="dxa"/>
@@ -733,7 +703,25 @@
                 <w:sz w:val="26"/>
                 <w:lang w:val="es-ES"/>
               </w:rPr>
-              <w:t xml:space="preserve">Periodo de prueba : </w:t>
+              <w:t xml:space="preserve">Periodo de </w:t>
+            </w:r>
+            <w:proofErr w:type="gramStart"/>
+            <w:r>
+              <w:rPr>
+                <w:rFonts w:ascii="Arial Narrow" w:hAnsi="Arial Narrow"/>
+                <w:sz w:val="26"/>
+                <w:lang w:val="es-ES"/>
+              </w:rPr>
+              <w:t>prueba :</w:t>
+            </w:r>
+            <w:proofErr w:type="gramEnd"/>
+            <w:r>
+              <w:rPr>
+                <w:rFonts w:ascii="Arial Narrow" w:hAnsi="Arial Narrow"/>
+                <w:sz w:val="26"/>
+                <w:lang w:val="es-ES"/>
+              </w:rPr>
+              <w:t xml:space="preserve"> </w:t>
             </w:r>
           </w:p>
         </w:tc>
@@ -758,7 +746,25 @@
                 <w:sz w:val="26"/>
                 <w:lang w:val="es-ES"/>
               </w:rPr>
-              <w:t>{fechaFinal}</w:t>
+              <w:t>{</w:t>
+            </w:r>
+            <w:proofErr w:type="spellStart"/>
+            <w:r>
+              <w:rPr>
+                <w:rFonts w:ascii="Arial Narrow" w:hAnsi="Arial Narrow"/>
+                <w:sz w:val="26"/>
+                <w:lang w:val="es-ES"/>
+              </w:rPr>
+              <w:t>fechaFinal</w:t>
+            </w:r>
+            <w:proofErr w:type="spellEnd"/>
+            <w:r>
+              <w:rPr>
+                <w:rFonts w:ascii="Arial Narrow" w:hAnsi="Arial Narrow"/>
+                <w:sz w:val="26"/>
+                <w:lang w:val="es-ES"/>
+              </w:rPr>
+              <w:t>}</w:t>
             </w:r>
           </w:p>
         </w:tc>
@@ -1066,7 +1072,6 @@
           <w:sz w:val="24"/>
           <w:szCs w:val="24"/>
         </w:rPr>
-        <w:lastRenderedPageBreak/>
         <w:t xml:space="preserve">TERCERA: </w:t>
       </w:r>
       <w:r>
@@ -1127,7 +1132,16 @@
           <w:szCs w:val="24"/>
         </w:rPr>
         <w:softHyphen/>
-        <w:t xml:space="preserve">tos que se le hagan al primero por concepto de beneficios o auxilios habituales u ocasionales acordados contractualmente  u otorgados en forma extralegal por el </w:t>
+        <w:t xml:space="preserve">tos que se le hagan al primero por </w:t>
+      </w:r>
+      <w:r>
+        <w:rPr>
+          <w:rFonts w:ascii="Arial" w:hAnsi="Arial" w:cs="Arial"/>
+          <w:sz w:val="24"/>
+          <w:szCs w:val="24"/>
+        </w:rPr>
+        <w:lastRenderedPageBreak/>
+        <w:t xml:space="preserve">concepto de beneficios o auxilios habituales u ocasionales acordados contractualmente  u otorgados en forma extralegal por el </w:t>
       </w:r>
       <w:r>
         <w:rPr>
@@ -1763,16 +1777,7 @@
           <w:szCs w:val="24"/>
         </w:rPr>
         <w:softHyphen/>
-        <w:t xml:space="preserve">trato, unilateralmente, las enumeradas en el artículo 62 de C.S.T., subrogado por el artículo 7º del </w:t>
-      </w:r>
-      <w:r>
-        <w:rPr>
-          <w:rFonts w:ascii="Arial" w:hAnsi="Arial" w:cs="Arial"/>
-          <w:sz w:val="24"/>
-          <w:szCs w:val="24"/>
-        </w:rPr>
-        <w:lastRenderedPageBreak/>
-        <w:t xml:space="preserve">Decreto 2351 de 1965.  Y, además, por parte del </w:t>
+        <w:t xml:space="preserve">trato, unilateralmente, las enumeradas en el artículo 62 de C.S.T., subrogado por el artículo 7º del Decreto 2351 de 1965.  Y, además, por parte del </w:t>
       </w:r>
       <w:r>
         <w:rPr>
@@ -1846,6 +1851,7 @@
           <w:sz w:val="24"/>
           <w:szCs w:val="24"/>
         </w:rPr>
+        <w:lastRenderedPageBreak/>
         <w:t>8</w:t>
       </w:r>
       <w:r>
@@ -2612,6 +2618,7 @@
           <w:sz w:val="24"/>
           <w:szCs w:val="24"/>
         </w:rPr>
+        <w:lastRenderedPageBreak/>
         <w:t>8</w:t>
       </w:r>
       <w:r>
@@ -2672,7 +2679,25 @@
           <w:sz w:val="24"/>
           <w:szCs w:val="24"/>
         </w:rPr>
-        <w:t xml:space="preserve">.16. Poner en peligro, por actos u omisiones, la seguridad de las personas y de los bienes de la empresa y de terceros, relacionados con ésta o confiados a la misma. </w:t>
+        <w:t xml:space="preserve">.16. Poner en peligro, por actos u omisiones, la seguridad de las personas y de los bienes de la empresa y de terceros, relacionados con </w:t>
+      </w:r>
+      <w:proofErr w:type="gramStart"/>
+      <w:r>
+        <w:rPr>
+          <w:rFonts w:ascii="Arial" w:hAnsi="Arial" w:cs="Arial"/>
+          <w:sz w:val="24"/>
+          <w:szCs w:val="24"/>
+        </w:rPr>
+        <w:t>ésta</w:t>
+      </w:r>
+      <w:proofErr w:type="gramEnd"/>
+      <w:r>
+        <w:rPr>
+          <w:rFonts w:ascii="Arial" w:hAnsi="Arial" w:cs="Arial"/>
+          <w:sz w:val="24"/>
+          <w:szCs w:val="24"/>
+        </w:rPr>
+        <w:t xml:space="preserve"> o confiados a la misma. </w:t>
       </w:r>
     </w:p>
     <w:p>
@@ -2842,7 +2867,25 @@
           <w:sz w:val="24"/>
           <w:szCs w:val="24"/>
         </w:rPr>
-        <w:t xml:space="preserve"> para que de sus salarios, prestaciones sociales e indemnizaciones, le descuente, durante la vigencia del contrato o al momento de la terminación del mismo, por cualquier causa, las sumas de dinero que por cualquier motivo llegare a adeudar.</w:t>
+        <w:t xml:space="preserve"> para </w:t>
+      </w:r>
+      <w:proofErr w:type="gramStart"/>
+      <w:r>
+        <w:rPr>
+          <w:rFonts w:ascii="Arial" w:hAnsi="Arial" w:cs="Arial"/>
+          <w:sz w:val="24"/>
+          <w:szCs w:val="24"/>
+        </w:rPr>
+        <w:t>que</w:t>
+      </w:r>
+      <w:proofErr w:type="gramEnd"/>
+      <w:r>
+        <w:rPr>
+          <w:rFonts w:ascii="Arial" w:hAnsi="Arial" w:cs="Arial"/>
+          <w:sz w:val="24"/>
+          <w:szCs w:val="24"/>
+        </w:rPr>
+        <w:t xml:space="preserve"> de sus salarios, prestaciones sociales e indemnizaciones, le descuente, durante la vigencia del contrato o al momento de la terminación del mismo, por cualquier causa, las sumas de dinero que por cualquier motivo llegare a adeudar.</w:t>
       </w:r>
     </w:p>
     <w:p>
@@ -3098,8 +3141,28 @@
           <w:sz w:val="24"/>
           <w:szCs w:val="24"/>
         </w:rPr>
-        <w:t xml:space="preserve"> acepta que la información de carácter confidencial incluye, pero no se limita a toda la información de la compañía y/o de cualquiera de sus clientes y/o potenciales clientes, como la relacionada con cifras, los comprobantes contables, </w:t>
-      </w:r>
+        <w:t xml:space="preserve"> acepta que la información de carácter confidencial incluye, pero no se limita a toda la información de la compañía y/o de cualquiera de sus clientes y/o potenciales clientes, como la relacionada con cifras, los comprobantes contables, pagos, planes, negocios, procedimientos, estrategias (incluidas las publicitarias), y políticas.</w:t>
+      </w:r>
+    </w:p>
+    <w:p>
+      <w:pPr>
+        <w:jc w:val="both"/>
+        <w:rPr>
+          <w:rFonts w:ascii="Arial" w:hAnsi="Arial" w:cs="Arial"/>
+          <w:sz w:val="24"/>
+          <w:szCs w:val="24"/>
+        </w:rPr>
+      </w:pPr>
+    </w:p>
+    <w:p>
+      <w:pPr>
+        <w:jc w:val="both"/>
+        <w:rPr>
+          <w:rFonts w:ascii="Arial" w:hAnsi="Arial" w:cs="Arial"/>
+          <w:sz w:val="24"/>
+          <w:szCs w:val="24"/>
+        </w:rPr>
+      </w:pPr>
       <w:r>
         <w:rPr>
           <w:rFonts w:ascii="Arial" w:hAnsi="Arial" w:cs="Arial"/>
@@ -3107,34 +3170,6 @@
           <w:szCs w:val="24"/>
         </w:rPr>
         <w:lastRenderedPageBreak/>
-        <w:t>pagos, planes, negocios, procedimientos, estrategias (incluidas las publicitarias), y políticas.</w:t>
-      </w:r>
-    </w:p>
-    <w:p>
-      <w:pPr>
-        <w:jc w:val="both"/>
-        <w:rPr>
-          <w:rFonts w:ascii="Arial" w:hAnsi="Arial" w:cs="Arial"/>
-          <w:sz w:val="24"/>
-          <w:szCs w:val="24"/>
-        </w:rPr>
-      </w:pPr>
-    </w:p>
-    <w:p>
-      <w:pPr>
-        <w:jc w:val="both"/>
-        <w:rPr>
-          <w:rFonts w:ascii="Arial" w:hAnsi="Arial" w:cs="Arial"/>
-          <w:sz w:val="24"/>
-          <w:szCs w:val="24"/>
-        </w:rPr>
-      </w:pPr>
-      <w:r>
-        <w:rPr>
-          <w:rFonts w:ascii="Arial" w:hAnsi="Arial" w:cs="Arial"/>
-          <w:sz w:val="24"/>
-          <w:szCs w:val="24"/>
-        </w:rPr>
         <w:t xml:space="preserve">Durante el término de vigencia del presente acuerdo de confidencialidad se presume como violación del compromiso de confidencialidad y por ende un incumplimiento del presente acuerdo, cualquier utilización o divulgación de la información confidencial con la intención de obtener un provecho personal, directa o indirectamente, lo cual incluye la utilización de la información confidencial en la realización de trabajos o la prestación de servicios a personas naturales o jurídicas que desarrollen actividades similares o conexas al objeto social del EMPLEADOR y que puedan considerarse competencia de esta.  </w:t>
       </w:r>
     </w:p>
@@ -3257,7 +3292,25 @@
           <w:sz w:val="24"/>
           <w:szCs w:val="24"/>
         </w:rPr>
-        <w:t xml:space="preserve">contratado para investigar, siempre y cuando la invención sea el resultado de la misión específica para la cual ha sido contratada. 2 Cuando el </w:t>
+        <w:t xml:space="preserve">contratado para investigar, siempre y cuando la invención sea el resultado de la misión específica para la cual ha sido contratada. 2 </w:t>
+      </w:r>
+      <w:proofErr w:type="gramStart"/>
+      <w:r>
+        <w:rPr>
+          <w:rFonts w:ascii="Arial" w:hAnsi="Arial" w:cs="Arial"/>
+          <w:sz w:val="24"/>
+          <w:szCs w:val="24"/>
+        </w:rPr>
+        <w:t>Cuando</w:t>
+      </w:r>
+      <w:proofErr w:type="gramEnd"/>
+      <w:r>
+        <w:rPr>
+          <w:rFonts w:ascii="Arial" w:hAnsi="Arial" w:cs="Arial"/>
+          <w:sz w:val="24"/>
+          <w:szCs w:val="24"/>
+        </w:rPr>
+        <w:t xml:space="preserve"> el </w:t>
       </w:r>
       <w:r>
         <w:rPr>
@@ -3368,7 +3421,7 @@
     </w:p>
     <w:p>
       <w:pPr>
-        <w:pStyle w:val="Cuadrculamedia2"/>
+        <w:pStyle w:val="Cuadrculamedia21"/>
         <w:jc w:val="both"/>
         <w:rPr>
           <w:rFonts w:ascii="Arial" w:hAnsi="Arial" w:cs="Arial"/>
@@ -3439,7 +3492,7 @@
           <w:rFonts w:ascii="Arial" w:hAnsi="Arial" w:cs="Arial"/>
           <w:lang w:val="es-ES"/>
         </w:rPr>
-        <w:t xml:space="preserve">y al ejercicio de los derechos de esta compañía como empleadora. Dentro de tal finalidad se mencionan de forma meramente enunciativa las siguientes: contrataciones, administración del personal activo, generación, revisión y pago de nómina y otros pagos de naturaleza laboral, afiliaciones al sistema integral de seguridad social, a la caja de compensación familiar, afiliación al seguro de vida colectivo, manejo de embargos judiciales a través de nómina, descuentos por fondos de empleados, cooperativas, bancos o convenios de libranza, administrar </w:t>
+        <w:t xml:space="preserve">y al ejercicio de los derechos de esta compañía como empleadora. Dentro de tal finalidad se mencionan de forma meramente enunciativa las siguientes: contrataciones, administración del personal activo, generación, revisión y pago de nómina y otros pagos de naturaleza laboral, afiliaciones al sistema integral de seguridad social, a la caja de compensación familiar, afiliación al seguro de vida colectivo, manejo de embargos judiciales a través de nómina, descuentos por fondos de empleados, cooperativas, bancos o convenios de libranza, administrar salarios, vacaciones, recargos, prestaciones sociales, beneficios extralegales, indemnizaciones, bonificaciones conciliatorias o de retiro, dirigir y sancionar a los empleados, llevar a cabo evaluaciones de los empleados, coordinar el desarrollo profesional de los </w:t>
       </w:r>
       <w:r>
         <w:rPr>
@@ -3447,7 +3500,7 @@
           <w:lang w:val="es-ES"/>
         </w:rPr>
         <w:lastRenderedPageBreak/>
-        <w:t xml:space="preserve">salarios, vacaciones, recargos, prestaciones sociales, beneficios extralegales, indemnizaciones, bonificaciones conciliatorias o de retiro, dirigir y sancionar a los empleados, llevar a cabo evaluaciones de los empleados, coordinar el desarrollo profesional de los empleados, permitir el acceso de los empleados a los recursos informáticos de la Compañía y prestarles asistencia en su utilización, planificar actividades empresariales y en general para que la Compañía pueda cumplir con las obligaciones legales como empleador, procedimientos de baja ante las autoridades laborales y de seguridad social competentes. Toda la información relativa al empleado o ex empleado será conservada con el fin de que la sociedad </w:t>
+        <w:t xml:space="preserve">empleados, permitir el acceso de los empleados a los recursos informáticos de la Compañía y prestarles asistencia en su utilización, planificar actividades empresariales y en general para que la Compañía pueda cumplir con las obligaciones legales como empleador, procedimientos de baja ante las autoridades laborales y de seguridad social competentes. Toda la información relativa al empleado o ex empleado será conservada con el fin de que la sociedad </w:t>
       </w:r>
       <w:r>
         <w:rPr>
@@ -3468,7 +3521,7 @@
     </w:p>
     <w:p>
       <w:pPr>
-        <w:pStyle w:val="Cuadrculamedia2"/>
+        <w:pStyle w:val="Cuadrculamedia21"/>
         <w:jc w:val="both"/>
         <w:rPr>
           <w:rFonts w:ascii="Arial" w:hAnsi="Arial" w:cs="Arial"/>
@@ -3478,7 +3531,7 @@
     </w:p>
     <w:p>
       <w:pPr>
-        <w:pStyle w:val="Cuadrculamedia2"/>
+        <w:pStyle w:val="Cuadrculamedia21"/>
         <w:jc w:val="both"/>
         <w:rPr>
           <w:rFonts w:ascii="Arial" w:hAnsi="Arial" w:cs="Arial"/>
@@ -3509,7 +3562,7 @@
     </w:p>
     <w:p>
       <w:pPr>
-        <w:pStyle w:val="Cuadrculamedia2"/>
+        <w:pStyle w:val="Cuadrculamedia21"/>
         <w:jc w:val="both"/>
         <w:rPr>
           <w:rFonts w:ascii="Arial" w:hAnsi="Arial" w:cs="Arial"/>
@@ -3519,7 +3572,7 @@
     </w:p>
     <w:p>
       <w:pPr>
-        <w:pStyle w:val="Cuadrculamedia2"/>
+        <w:pStyle w:val="Cuadrculamedia21"/>
         <w:jc w:val="both"/>
         <w:rPr>
           <w:rFonts w:ascii="Arial" w:hAnsi="Arial" w:cs="Arial"/>
@@ -3550,7 +3603,7 @@
     </w:p>
     <w:p>
       <w:pPr>
-        <w:pStyle w:val="Cuadrculamedia2"/>
+        <w:pStyle w:val="Cuadrculamedia21"/>
         <w:jc w:val="both"/>
         <w:rPr>
           <w:rFonts w:ascii="Arial" w:hAnsi="Arial" w:cs="Arial"/>
@@ -3560,7 +3613,7 @@
     </w:p>
     <w:p>
       <w:pPr>
-        <w:pStyle w:val="Cuadrculamedia2"/>
+        <w:pStyle w:val="Cuadrculamedia21"/>
         <w:jc w:val="both"/>
         <w:rPr>
           <w:rFonts w:ascii="Arial" w:hAnsi="Arial" w:cs="Arial"/>
@@ -3577,7 +3630,7 @@
     </w:p>
     <w:p>
       <w:pPr>
-        <w:pStyle w:val="Cuadrculamedia2"/>
+        <w:pStyle w:val="Cuadrculamedia21"/>
         <w:jc w:val="both"/>
         <w:rPr>
           <w:rFonts w:ascii="Arial" w:hAnsi="Arial" w:cs="Arial"/>
@@ -3587,7 +3640,7 @@
     </w:p>
     <w:p>
       <w:pPr>
-        <w:pStyle w:val="Cuadrculamedia2"/>
+        <w:pStyle w:val="Cuadrculamedia21"/>
         <w:jc w:val="both"/>
         <w:rPr>
           <w:rFonts w:ascii="Arial" w:hAnsi="Arial" w:cs="Arial"/>
@@ -3652,7 +3705,7 @@
     </w:p>
     <w:p>
       <w:pPr>
-        <w:pStyle w:val="Cuadrculamedia2"/>
+        <w:pStyle w:val="Cuadrculamedia21"/>
         <w:jc w:val="both"/>
         <w:rPr>
           <w:rFonts w:ascii="Arial" w:hAnsi="Arial" w:cs="Arial"/>
@@ -3738,7 +3791,43 @@
           <w:sz w:val="24"/>
           <w:szCs w:val="24"/>
         </w:rPr>
-        <w:t xml:space="preserve"> efectuar y pagar la liquidación final sin que por ello incurra en mora. Desde ahora el </w:t>
+        <w:t xml:space="preserve"> efectuar y pagar la liquidación final sin que por ello incurra en mora. Desde ahora el TRABAJADOR autoriza expresamente a </w:t>
+      </w:r>
+      <w:r>
+        <w:rPr>
+          <w:rFonts w:ascii="Arial" w:hAnsi="Arial" w:cs="Arial"/>
+          <w:b/>
+          <w:bCs/>
+          <w:sz w:val="24"/>
+          <w:szCs w:val="24"/>
+        </w:rPr>
+        <w:t>EL EMPLEADOR</w:t>
+      </w:r>
+      <w:r>
+        <w:rPr>
+          <w:rFonts w:ascii="Arial" w:hAnsi="Arial" w:cs="Arial"/>
+          <w:sz w:val="24"/>
+          <w:szCs w:val="24"/>
+        </w:rPr>
+        <w:t xml:space="preserve"> para </w:t>
+      </w:r>
+      <w:proofErr w:type="gramStart"/>
+      <w:r>
+        <w:rPr>
+          <w:rFonts w:ascii="Arial" w:hAnsi="Arial" w:cs="Arial"/>
+          <w:sz w:val="24"/>
+          <w:szCs w:val="24"/>
+        </w:rPr>
+        <w:t>que</w:t>
+      </w:r>
+      <w:proofErr w:type="gramEnd"/>
+      <w:r>
+        <w:rPr>
+          <w:rFonts w:ascii="Arial" w:hAnsi="Arial" w:cs="Arial"/>
+          <w:sz w:val="24"/>
+          <w:szCs w:val="24"/>
+        </w:rPr>
+        <w:t xml:space="preserve"> al finalizar el contrato, deduzca y compense de las sumas que le correspondan por concepto de salarios y, prestaciones sociales, indemnizaciones o bonificaciones de carácter </w:t>
       </w:r>
       <w:r>
         <w:rPr>
@@ -3747,25 +3836,7 @@
           <w:szCs w:val="24"/>
         </w:rPr>
         <w:lastRenderedPageBreak/>
-        <w:t xml:space="preserve">TRABAJADOR autoriza expresamente a </w:t>
-      </w:r>
-      <w:r>
-        <w:rPr>
-          <w:rFonts w:ascii="Arial" w:hAnsi="Arial" w:cs="Arial"/>
-          <w:b/>
-          <w:bCs/>
-          <w:sz w:val="24"/>
-          <w:szCs w:val="24"/>
-        </w:rPr>
-        <w:t>EL EMPLEADOR</w:t>
-      </w:r>
-      <w:r>
-        <w:rPr>
-          <w:rFonts w:ascii="Arial" w:hAnsi="Arial" w:cs="Arial"/>
-          <w:sz w:val="24"/>
-          <w:szCs w:val="24"/>
-        </w:rPr>
-        <w:t xml:space="preserve"> para que al finalizar el contrato, deduzca y compense de las sumas que le correspondan por concepto de salarios y, prestaciones sociales, indemnizaciones o bonificaciones de carácter laboral, las cantidades y saldos pendientes a su cargo y a favor de ella por razón de préstamos personales, de vivienda, valor de facturas de drogas, víveres o mercancías que haya recibido, o por cualquier causa.</w:t>
+        <w:t>laboral, las cantidades y saldos pendientes a su cargo y a favor de ella por razón de préstamos personales, de vivienda, valor de facturas de drogas, víveres o mercancías que haya recibido, o por cualquier causa.</w:t>
       </w:r>
     </w:p>
     <w:p>
@@ -4144,7 +4215,6 @@
           <w:sz w:val="24"/>
           <w:szCs w:val="24"/>
         </w:rPr>
-        <w:lastRenderedPageBreak/>
         <w:t xml:space="preserve">Utilizar y comprometer recursos de la Compañía para financiar situaciones, eventos o labores distintas de las relacionadas con su actividad sin autorización previa, ni encausarlos en provecho personal </w:t>
       </w:r>
     </w:p>
@@ -4214,7 +4284,16 @@
           <w:sz w:val="24"/>
           <w:szCs w:val="24"/>
         </w:rPr>
-        <w:t xml:space="preserve"> se compromete a informar a la Administración de la Compañía y a su superior inmediato respecto a cualquier situación de conflicto de interés que se presente y con la cual considere pueda estar relacionado. Éste último, a su vez, lo consultará con la Gerencia de Gestión Humana, para determinar la pertinencia del mismo y el manejo correspondiente. </w:t>
+        <w:t xml:space="preserve"> se compromete a informar a la Administración de la Compañía y a </w:t>
+      </w:r>
+      <w:r>
+        <w:rPr>
+          <w:rFonts w:ascii="Arial" w:hAnsi="Arial" w:cs="Arial"/>
+          <w:sz w:val="24"/>
+          <w:szCs w:val="24"/>
+        </w:rPr>
+        <w:lastRenderedPageBreak/>
+        <w:t xml:space="preserve">su superior inmediato respecto a cualquier situación de conflicto de interés que se presente y con la cual considere pueda estar relacionado. Éste último, a su vez, lo consultará con la Gerencia de Gestión Humana, para determinar la pertinencia del mismo y el manejo correspondiente. </w:t>
       </w:r>
     </w:p>
     <w:p>
@@ -5334,6 +5413,50 @@
     <w:lsdException w:name="Subtitle" w:qFormat="1"/>
     <w:lsdException w:name="Strong" w:qFormat="1"/>
     <w:lsdException w:name="Emphasis" w:qFormat="1"/>
+    <w:lsdException w:name="Normal Table" w:semiHidden="1" w:unhideWhenUsed="1"/>
+    <w:lsdException w:name="Table Simple 1" w:semiHidden="1" w:unhideWhenUsed="1"/>
+    <w:lsdException w:name="Table Simple 2" w:semiHidden="1" w:unhideWhenUsed="1"/>
+    <w:lsdException w:name="Table Simple 3" w:semiHidden="1" w:unhideWhenUsed="1"/>
+    <w:lsdException w:name="Table Classic 1" w:semiHidden="1" w:unhideWhenUsed="1"/>
+    <w:lsdException w:name="Table Classic 2" w:semiHidden="1" w:unhideWhenUsed="1"/>
+    <w:lsdException w:name="Table Classic 3" w:semiHidden="1" w:unhideWhenUsed="1"/>
+    <w:lsdException w:name="Table Classic 4" w:semiHidden="1" w:unhideWhenUsed="1"/>
+    <w:lsdException w:name="Table Colorful 1" w:semiHidden="1" w:unhideWhenUsed="1"/>
+    <w:lsdException w:name="Table Colorful 2" w:semiHidden="1" w:unhideWhenUsed="1"/>
+    <w:lsdException w:name="Table Colorful 3" w:semiHidden="1" w:unhideWhenUsed="1"/>
+    <w:lsdException w:name="Table Columns 1" w:semiHidden="1" w:unhideWhenUsed="1"/>
+    <w:lsdException w:name="Table Columns 2" w:semiHidden="1" w:unhideWhenUsed="1"/>
+    <w:lsdException w:name="Table Columns 3" w:semiHidden="1" w:unhideWhenUsed="1"/>
+    <w:lsdException w:name="Table Columns 4" w:semiHidden="1" w:unhideWhenUsed="1"/>
+    <w:lsdException w:name="Table Columns 5" w:semiHidden="1" w:unhideWhenUsed="1"/>
+    <w:lsdException w:name="Table Grid 1" w:semiHidden="1" w:unhideWhenUsed="1"/>
+    <w:lsdException w:name="Table Grid 2" w:semiHidden="1" w:unhideWhenUsed="1"/>
+    <w:lsdException w:name="Table Grid 3" w:semiHidden="1" w:unhideWhenUsed="1"/>
+    <w:lsdException w:name="Table Grid 4" w:semiHidden="1" w:unhideWhenUsed="1"/>
+    <w:lsdException w:name="Table Grid 5" w:semiHidden="1" w:unhideWhenUsed="1"/>
+    <w:lsdException w:name="Table Grid 6" w:semiHidden="1" w:unhideWhenUsed="1"/>
+    <w:lsdException w:name="Table Grid 7" w:semiHidden="1" w:unhideWhenUsed="1"/>
+    <w:lsdException w:name="Table Grid 8" w:semiHidden="1" w:unhideWhenUsed="1"/>
+    <w:lsdException w:name="Table List 1" w:semiHidden="1" w:unhideWhenUsed="1"/>
+    <w:lsdException w:name="Table List 2" w:semiHidden="1" w:unhideWhenUsed="1"/>
+    <w:lsdException w:name="Table List 3" w:semiHidden="1" w:unhideWhenUsed="1"/>
+    <w:lsdException w:name="Table List 4" w:semiHidden="1" w:unhideWhenUsed="1"/>
+    <w:lsdException w:name="Table List 5" w:semiHidden="1" w:unhideWhenUsed="1"/>
+    <w:lsdException w:name="Table List 6" w:semiHidden="1" w:unhideWhenUsed="1"/>
+    <w:lsdException w:name="Table List 7" w:semiHidden="1" w:unhideWhenUsed="1"/>
+    <w:lsdException w:name="Table List 8" w:semiHidden="1" w:unhideWhenUsed="1"/>
+    <w:lsdException w:name="Table 3D effects 1" w:semiHidden="1" w:unhideWhenUsed="1"/>
+    <w:lsdException w:name="Table 3D effects 2" w:semiHidden="1" w:unhideWhenUsed="1"/>
+    <w:lsdException w:name="Table 3D effects 3" w:semiHidden="1" w:unhideWhenUsed="1"/>
+    <w:lsdException w:name="Table Contemporary" w:semiHidden="1" w:unhideWhenUsed="1"/>
+    <w:lsdException w:name="Table Elegant" w:semiHidden="1" w:unhideWhenUsed="1"/>
+    <w:lsdException w:name="Table Professional" w:semiHidden="1" w:unhideWhenUsed="1"/>
+    <w:lsdException w:name="Table Subtle 1" w:semiHidden="1" w:unhideWhenUsed="1"/>
+    <w:lsdException w:name="Table Subtle 2" w:semiHidden="1" w:unhideWhenUsed="1"/>
+    <w:lsdException w:name="Table Web 1" w:semiHidden="1" w:unhideWhenUsed="1"/>
+    <w:lsdException w:name="Table Web 2" w:semiHidden="1" w:unhideWhenUsed="1"/>
+    <w:lsdException w:name="Table Web 3" w:semiHidden="1" w:unhideWhenUsed="1"/>
+    <w:lsdException w:name="Table Theme" w:semiHidden="1" w:unhideWhenUsed="1"/>
     <w:lsdException w:name="Placeholder Text" w:semiHidden="1" w:uiPriority="99"/>
     <w:lsdException w:name="No Spacing" w:uiPriority="1" w:qFormat="1"/>
     <w:lsdException w:name="Light Shading" w:uiPriority="60"/>
@@ -5452,8 +5575,8 @@
     <w:lsdException w:name="Plain Table 5" w:uiPriority="31" w:qFormat="1"/>
     <w:lsdException w:name="Grid Table Light" w:uiPriority="32" w:qFormat="1"/>
     <w:lsdException w:name="Grid Table 1 Light" w:uiPriority="33" w:qFormat="1"/>
-    <w:lsdException w:name="Grid Table 2" w:semiHidden="1" w:uiPriority="37" w:unhideWhenUsed="1"/>
-    <w:lsdException w:name="Grid Table 3" w:semiHidden="1" w:uiPriority="39" w:unhideWhenUsed="1" w:qFormat="1"/>
+    <w:lsdException w:name="Grid Table 2" w:uiPriority="37"/>
+    <w:lsdException w:name="Grid Table 3" w:uiPriority="39" w:qFormat="1"/>
     <w:lsdException w:name="Grid Table 4" w:uiPriority="49"/>
     <w:lsdException w:name="Grid Table 5 Dark" w:uiPriority="50"/>
     <w:lsdException w:name="Grid Table 6 Colorful" w:uiPriority="51"/>
@@ -5599,11 +5722,15 @@
   </w:style>
   <w:style w:type="character" w:default="1" w:styleId="Fuentedeprrafopredeter">
     <w:name w:val="Default Paragraph Font"/>
+    <w:uiPriority w:val="1"/>
     <w:semiHidden/>
+    <w:unhideWhenUsed/>
   </w:style>
   <w:style w:type="table" w:default="1" w:styleId="Tablanormal">
     <w:name w:val="Normal Table"/>
+    <w:uiPriority w:val="99"/>
     <w:semiHidden/>
+    <w:unhideWhenUsed/>
     <w:tblPr>
       <w:tblInd w:w="0" w:type="dxa"/>
       <w:tblCellMar>
@@ -5616,7 +5743,9 @@
   </w:style>
   <w:style w:type="numbering" w:default="1" w:styleId="Sinlista">
     <w:name w:val="No List"/>
+    <w:uiPriority w:val="99"/>
     <w:semiHidden/>
+    <w:unhideWhenUsed/>
   </w:style>
   <w:style w:type="paragraph" w:styleId="Ttulo">
     <w:name w:val="Title"/>
@@ -5723,8 +5852,8 @@
       <w:lang w:val="es-ES"/>
     </w:rPr>
   </w:style>
-  <w:style w:type="paragraph" w:styleId="Cuadrculamedia2">
-    <w:name w:val="Medium Grid 2"/>
+  <w:style w:type="paragraph" w:customStyle="1" w:styleId="Cuadrculamedia21">
+    <w:name w:val="Cuadrícula media 21"/>
     <w:uiPriority w:val="1"/>
     <w:qFormat/>
     <w:rsid w:val="00EB7940"/>
@@ -5828,10 +5957,10 @@
       <inkml:brushProperty name="height" value="0.05" units="cm"/>
     </inkml:brush>
   </inkml:definitions>
-  <inkml:trace contextRef="#ctx0" brushRef="#br0">316 548 4664,'0'0'120,"18"-5"953,-41 102 1130,-34 106-759,-13-6-900,3-27 106,15-49-251,-6 43 1,57-160-377,0 0 0,-1 0 0,1 0 0,1 0 0,-1 0 0,0 0 0,1 0 0,0 0 0,0 0 0,0 0 0,1 0 0,-1 1 0,1-1 0,0 0 0,0 0 0,1-1 0,-1 1 0,1 0-1,0 0 1,0-1 0,0 1 0,0-1 0,0 1 0,1-1 0,4 4 0,-7-6-14,0-1 0,1 1-1,-1-1 1,1 0 0,-1 1-1,0-1 1,1 1-1,-1-1 1,1 0 0,-1 0-1,1 1 1,-1-1 0,1 0-1,-1 0 1,1 1 0,-1-1-1,1 0 1,-1 0-1,1 0 1,-1 0 0,1 0-1,-1 0 1,1 0 0,-1 0-1,1 0 1,0 0 0,14-2 44,0 0 1,0-1-1,-1 0 1,1-2-1,13-5 1,-3-5 153,119-112 82,-106 89-137,-3-1-1,51-73 1,-70 88-115,18-23 102,-3-2 1,30-67-1,-47 90-106,-3 5 36,-1 0 1,0 0 0,6-23 0,-5 7-29,2 4-15,-5 10 26,0 0 1,5-32 0,22-181 300,-34 229-305,2-2-1799</inkml:trace>
-  <inkml:trace contextRef="#ctx0" brushRef="#br0" timeOffset="557.95">1151 377 7264,'-33'144'80,"-31"80"32,21-99 172,26-84-242,-45 114 169,59-148-235,-57 144 435,49-119-177,0 1-1,3 1 0,-6 34 0,14-66-195,0-1 0,0 1 1,0 0-1,0-1 0,0 1 0,0-1 0,0 1 0,1-1 1,-1 1-1,0-1 0,1 1 0,-1-1 0,1 1 1,0-1-1,0 1 0,-1-1 0,1 0 0,0 0 0,0 1 1,0-1-1,0 0 0,0 0 0,1 0 0,-1 0 0,0 0 1,0 0-1,1 0 0,-1-1 0,1 1 0,-1 0 0,0-1 1,1 1-1,-1-1 0,1 1 0,-1-1 0,1 0 1,0 0-1,-1 0 0,1 0 0,-1 0 0,1 0 0,-1 0 1,1 0-1,0-1 0,-1 1 0,1 0 0,-1-1 0,3-1 1,41-20 943,67-46 1,-97 58-707,1 1 0,-1 0 0,21-7 0,-36 16-267,0-1-1,0 1 1,1 0-1,-1 0 1,0 0 0,1-1-1,-1 1 1,0 0-1,0 0 1,1 0 0,-1 0-1,0 0 1,1 0-1,-1 0 1,0 0 0,1-1-1,-1 1 1,0 0 0,1 0-1,-1 0 1,0 1-1,1-1 1,-1 0 0,0 0-1,1 0 1,-1 0-1,0 0 1,1 0 0,-1 0-1,0 1 1,1-1-1,-1 0 1,0 0 0,0 0-1,1 1 1,-1-1 0,0 0-1,0 0 1,1 1-1,-1-1 1,0 0 0,0 0-1,0 1 1,1-1-1,-1 0 1,0 1 0,0-1-1,0 0 1,0 1-1,0-1 1,0 0 0,0 1-1,0-1 1,0 1 0,-8 21 486,4-14-516,-28 61 461,25-54-369,-7 11 153,-14 44 0,26-65-192,0 1 1,0 0-1,1 0 0,0-1 1,0 1-1,0 0 0,1 0 1,-1 1-1,2-1 0,-1 0 1,1 0-1,-1 0 0,2-1 1,2 12-1,5-10 234,0-6-209,0-1-1,1 1 0,-1-1 0,0-1 0,1 0 1,-1 0-1,0-1 0,0 0 0,0-1 0,0 0 1,0 0-1,0-1 0,-1 0 0,0 0 0,11-8 1,9-6 181,-1 0 1,48-43 0,-15 0 121,-42 44-168,0 0-1,0 2 0,25-16 1,-32 24-110,1 1 1,-1 0 0,1 0 0,0 2 0,0-1-1,1 1 1,-1 1 0,1 1 0,15-2 0,55-7-2405,-37 5-10197</inkml:trace>
-  <inkml:trace contextRef="#ctx0" brushRef="#br0" timeOffset="1088.1">2232 1214 8792,'2'30'-1,"-3"-22"2,-9 35 0,-18 167 2684,28-209-2597,-1 1 1,1-1-1,-1 1 0,0-1 0,0 0 0,0 1 0,0-1 0,0 0 0,0 0 1,0 1-1,0-1 0,0 0 0,0 0 0,-1 0 0,1 0 0,0-1 0,-1 1 1,1 0-1,-1 0 0,1-1 0,-1 1 0,1-1 0,-1 0 0,0 1 0,1-1 1,-1 0-1,1 0 0,-1 0 0,0 0 0,1 0 0,-1 0 0,-1-1 1,-3 1 73,0-1 0,0 0 1,0 0-1,0 0 1,0-1-1,0 0 1,1 0-1,-10-5 1,-1-3 130,0-1 0,1-1-1,0 0 1,1-1 0,1-1 0,0 0 0,-17-23-1,2-16-42,22 29 358,6-13-321,2 1 0,8-49 0,0 40 56,3 0 1,1 0-1,21-45 0,-18 49-221,4-8 386,117-198 178,-106 201-324,276-338 670,-248 314-1055,-30 32-2805,10-16-11818</inkml:trace>
-  <inkml:trace contextRef="#ctx0" brushRef="#br0" timeOffset="1458.42">2826 1198 15152,'-1'2'10,"0"0"1,0-1-1,0 1 1,0 0-1,0 0 1,1 0-1,-1 0 1,1 0 0,-1 0-1,1 0 1,0-1-1,0 1 1,0 0-1,0 0 1,0 0 0,0 0-1,1 0 1,0 3-1,2-3 90,-1 1-1,1-1 1,0 0-1,0 0 1,0 0 0,1-1-1,-1 1 1,0-1-1,1 0 1,6 2-1,18 7 391,1-2-1,1 0 1,-1-2-1,1-2 1,0 0-1,0-2 1,1-1-1,-1-2 1,47-6-1,-58 3-287,0 0-1,0-1 1,-1-1-1,0-1 1,-1-1-1,26-14 1,-41 21-171,1 0 1,-1 0-1,1 0 1,0 0-1,-1 0 1,1 0-1,0 1 1,-1-1-1,1 1 0,0 0 1,0 0-1,0 0 1,-1 0-1,1 1 1,0-1-1,0 1 1,-1-1-1,1 1 1,0 0-1,-1 0 1,1 0-1,-1 0 1,1 1-1,3 2 1,5 5 72,0 0 1,-1 0 0,-1 1-1,10 13 1,21 19 221,-37-40-304,0 0 1,0 0 0,0-1 0,1 1-1,-1-1 1,0 0 0,1 0 0,-1 0-1,1-1 1,-1 1 0,1-1 0,-1 0 0,1 0-1,-1 0 1,1 0 0,-1-1 0,1 1-1,-1-1 1,1 0 0,-1 0 0,5-2-1,12-5 65,-1 0-1,28-17 0,-8 4 1,-23 14-71,36-9 76,-24 10-45,0 2 0,0 1 0,0 1 0,38 3 0,-28 7 38,44 15-1,-4-1 87,-68-22-148,-1 0 0,1 0 0,0 0 0,0-2 0,-1 1 0,1-1 0,-1 0 0,1-1 0,9-4 0,0 1-10,-13 4-125,1-1 0,-1 1 0,0-1 0,0 0 0,0 0 0,0-1 0,0 1 0,8-9 0,-2 3-2058,23-17-13789</inkml:trace>
+  <inkml:trace contextRef="#ctx0" brushRef="#br0">320 565 4664,'0'0'120,"18"-5"953,-42 105 1130,-33 110-759,-14-7-900,3-28 106,16-50-251,-7 44 1,58-165-377,0 0 0,-1 0 0,1 1 0,1-1 0,-1 0 0,0 0 0,1 0 0,0 0 0,0 0 0,0 0 0,1 1 0,-1 0 0,1-1 0,0 0 0,0 0 0,1-1 0,-1 1 0,1 0-1,0 1 1,0-2 0,0 1 0,0-1 0,0 1 0,1-1 0,4 4 0,-7-6-14,0-1 0,1 1-1,-1-1 1,1 0 0,-1 1-1,0-1 1,1 1-1,-1-1 1,1 0 0,-1 0-1,1 1 1,-1-1 0,1 0-1,-1 0 1,1 2 0,-1-2-1,1 0 1,-1 0-1,1 0 1,-1 0 0,1 0-1,-1 0 1,1 0 0,-1 0-1,1 0 1,0 0 0,15-3 44,-1 1 1,0-1-1,-1 0 1,1-2-1,14-5 1,-4-6 153,120-115 82,-106 92-137,-4-1-1,52-76 1,-71 92-115,19-25 102,-4-1 1,31-70-1,-48 93-106,-3 5 36,-1 1 1,0-1 0,6-23 0,-4 7-29,1 4-15,-5 10 26,0 0 1,5-33 0,22-186 300,-34 236-305,3-3-1799</inkml:trace>
+  <inkml:trace contextRef="#ctx0" brushRef="#br0" timeOffset="557.94">1164 389 7264,'-34'148'80,"-30"83"32,20-102 172,27-86-242,-46 117 169,60-153-235,-57 149 435,49-123-177,-1 1-1,4 1 0,-6 35 0,14-68-195,0-1 0,0 1 1,0 0-1,0-1 0,0 1 0,0-1 0,0 1 0,1-1 1,-1 1-1,0-1 0,1 1 0,-1-1 0,1 1 1,0 0-1,0 0 0,-1-1 0,1 0 0,0 0 0,0 1 1,0-1-1,0 0 0,0 0 0,1 0 0,-1 0 0,0 0 1,0 0-1,1 0 0,-1-1 0,1 1 0,-1 0 0,0-1 1,1 1-1,-1-1 0,1 1 0,-1-1 0,2 0 1,-1 0-1,-1 0 0,1 0 0,-1 0 0,1 0 0,-1 0 1,1 0-1,0-1 0,-1 1 0,1 0 0,-1-1 0,3-1 1,41-21 943,68-47 1,-97 60-707,0 1 0,-1-1 0,21-6 0,-36 16-267,0-1-1,0 1 1,1 0-1,-1 0 1,0 0 0,1-1-1,-1 1 1,0 0-1,0 0 1,1 0 0,-1 0-1,0 0 1,1 0-1,-1 0 1,0 0 0,1-1-1,-1 1 1,0 0 0,1 0-1,-1 0 1,0 1-1,1-1 1,-1 0 0,0 0-1,1 0 1,-1 0-1,0 0 1,1 0 0,-1 0-1,0 1 1,2-1-1,-2 0 1,0 0 0,0 0-1,1 1 1,-1-1 0,0 0-1,0 0 1,1 1-1,-1-1 1,0 0 0,0 0-1,0 1 1,1-1-1,-1 0 1,0 1 0,0-1-1,0 0 1,0 1-1,0-1 1,0 0 0,0 1-1,0-1 1,0 1 0,-9 22 486,5-15-516,-28 63 461,25-55-369,-7 10 153,-14 47 0,25-68-192,1 1 1,0 0-1,1 0 0,0-1 1,0 2-1,0-1 0,1 0 1,-1 1-1,2-1 0,-1 1 1,1-1-1,-1 0 0,2-1 1,2 13-1,6-11 234,-1-6-209,0-1-1,1 1 0,-1-1 0,0-1 0,1 0 1,-1 0-1,0-1 0,0 0 0,1-1 0,-1 0 1,0-1-1,0 0 0,-1 0 0,0 0 0,11-8 1,10-7 181,-2 1 1,49-45 0,-16 0 121,-41 45-168,-1 1-1,0 1 0,25-16 1,-31 25-110,0 1 1,-1 0 0,1-1 0,0 3 0,0-1-1,1 1 1,0 1 0,0 1 0,15-2 0,56-8-2405,-38 6-10197</inkml:trace>
+  <inkml:trace contextRef="#ctx0" brushRef="#br0" timeOffset="1088.09">2257 1252 8792,'2'31'-1,"-3"-23"2,-9 37 0,-19 171 2684,29-215-2597,-1 1 1,1 0-1,-1 0 0,0-1 0,0 0 0,0 1 0,0-1 0,0 0 0,0 0 1,0 1-1,0-1 0,0 0 0,0 0 0,-1 0 0,1 0 0,0-1 0,-1 1 1,1 0-1,-1 0 0,1-1 0,-1 1 0,1-1 0,-1 0 0,0 1 0,1-1 1,-1 0-1,1 0 0,-1 0 0,0 0 0,1 0 0,-1 0 0,-1-1 1,-3 1 73,0-1 0,0 0 1,0 0-1,0 0 1,0-1-1,-1 0 1,2 0-1,-10-5 1,-1-4 130,0 0 0,1-1-1,0-1 1,0 0 0,2-2 0,0 1 0,-17-24-1,1-17-42,23 30 358,6-13-321,2 1 0,9-51 0,-1 42 56,3-1 1,1 1-1,21-47 0,-18 51-221,5-9 386,117-203 178,-106 206-324,278-348 670,-250 324-1055,-31 33-2805,10-17-11818</inkml:trace>
+  <inkml:trace contextRef="#ctx0" brushRef="#br0" timeOffset="1458.42">2857 1236 15152,'-1'2'10,"0"0"1,0-1-1,0 1 1,0 0-1,0 0 1,1 0-1,-1 0 1,1 0 0,-1 0-1,1 0 1,0-1-1,0 1 1,0 1-1,0-1 1,0 0 0,0 0-1,1 0 1,0 3-1,2-3 90,-1 1-1,1-1 1,0 0-1,0 0 1,1 0 0,0-1-1,-1 1 1,0-1-1,1 1 1,6 1-1,18 7 391,1-2-1,2 0 1,-2-1-1,1-3 1,1 0-1,-1-2 1,1-1-1,0-2 1,47-6-1,-59 3-287,0-1-1,0 0 1,-1-1-1,1-1 1,-2-1-1,26-15 1,-41 22-171,1 0 1,-1 0-1,1 0 1,0 0-1,-1 0 1,1 0-1,1 1 1,-2-1-1,1 1 0,0 0 1,0 0-1,0 0 1,-1 0-1,1 1 1,0-1-1,0 1 1,-1-1-1,1 1 1,0 0-1,-1 0 1,1 0-1,-1 0 1,1 1-1,3 2 1,5 5 72,0 1 1,-1-1 0,0 1-1,9 14 1,21 19 221,-37-41-304,0 0 1,0 1 0,0-2 0,1 1-1,-1-1 1,0 0 0,1 0 0,0 0-1,0-1 1,-1 1 0,1-1 0,-1 0 0,1 0-1,-1 0 1,1 0 0,-1-1 0,1 1-1,-1-1 1,1 0 0,-1 0 0,5-2-1,12-6 65,-1 1-1,29-18 0,-9 5 1,-22 13-71,35-8 76,-23 10-45,-1 2 0,0 0 0,0 2 0,39 3 0,-28 8 38,44 14-1,-5 0 87,-68-23-148,0 0 0,0 0 0,0 0 0,0-2 0,-1 1 0,1-1 0,-1 0 0,1-1 0,10-4 0,-1 0-10,-13 5-125,1-1 0,-1 1 0,0-1 0,0 0 0,0 0 0,0-1 0,0 1 0,8-10 0,-1 4-2058,22-18-13789</inkml:trace>
 </inkml:ink>
 </file>
 

</xml_diff>

<commit_message>
se cambia el endponit en el controlador post y put para que se pueda generar los textos de salario y fecha, tambien se organiza la fechas
</commit_message>
<xml_diff>
--- a/src/documents/anexos/1.CONTRATO_MANEJO _Y _CONFIANZA.docx
+++ b/src/documents/anexos/1.CONTRATO_MANEJO _Y _CONFIANZA.docx
@@ -477,14 +477,6 @@
                 <w:lang w:val="es-ES"/>
               </w:rPr>
             </w:pPr>
-            <w:r>
-              <w:rPr>
-                <w:rFonts w:ascii="Arial Narrow" w:hAnsi="Arial Narrow"/>
-                <w:sz w:val="26"/>
-                <w:lang w:val="es-ES"/>
-              </w:rPr>
-              <w:t>28 JULIO 1999</w:t>
-            </w:r>
           </w:p>
         </w:tc>
       </w:tr>
@@ -5958,8 +5950,8 @@
     </inkml:brush>
   </inkml:definitions>
   <inkml:trace contextRef="#ctx0" brushRef="#br0">320 565 4664,'0'0'120,"18"-5"953,-42 105 1130,-33 110-759,-14-7-900,3-28 106,16-50-251,-7 44 1,58-165-377,0 0 0,-1 0 0,1 1 0,1-1 0,-1 0 0,0 0 0,1 0 0,0 0 0,0 0 0,0 0 0,1 1 0,-1 0 0,1-1 0,0 0 0,0 0 0,1-1 0,-1 1 0,1 0-1,0 1 1,0-2 0,0 1 0,0-1 0,0 1 0,1-1 0,4 4 0,-7-6-14,0-1 0,1 1-1,-1-1 1,1 0 0,-1 1-1,0-1 1,1 1-1,-1-1 1,1 0 0,-1 0-1,1 1 1,-1-1 0,1 0-1,-1 0 1,1 2 0,-1-2-1,1 0 1,-1 0-1,1 0 1,-1 0 0,1 0-1,-1 0 1,1 0 0,-1 0-1,1 0 1,0 0 0,15-3 44,-1 1 1,0-1-1,-1 0 1,1-2-1,14-5 1,-4-6 153,120-115 82,-106 92-137,-4-1-1,52-76 1,-71 92-115,19-25 102,-4-1 1,31-70-1,-48 93-106,-3 5 36,-1 1 1,0-1 0,6-23 0,-4 7-29,1 4-15,-5 10 26,0 0 1,5-33 0,22-186 300,-34 236-305,3-3-1799</inkml:trace>
-  <inkml:trace contextRef="#ctx0" brushRef="#br0" timeOffset="557.94">1164 389 7264,'-34'148'80,"-30"83"32,20-102 172,27-86-242,-46 117 169,60-153-235,-57 149 435,49-123-177,-1 1-1,4 1 0,-6 35 0,14-68-195,0-1 0,0 1 1,0 0-1,0-1 0,0 1 0,0-1 0,0 1 0,1-1 1,-1 1-1,0-1 0,1 1 0,-1-1 0,1 1 1,0 0-1,0 0 0,-1-1 0,1 0 0,0 0 0,0 1 1,0-1-1,0 0 0,0 0 0,1 0 0,-1 0 0,0 0 1,0 0-1,1 0 0,-1-1 0,1 1 0,-1 0 0,0-1 1,1 1-1,-1-1 0,1 1 0,-1-1 0,2 0 1,-1 0-1,-1 0 0,1 0 0,-1 0 0,1 0 0,-1 0 1,1 0-1,0-1 0,-1 1 0,1 0 0,-1-1 0,3-1 1,41-21 943,68-47 1,-97 60-707,0 1 0,-1-1 0,21-6 0,-36 16-267,0-1-1,0 1 1,1 0-1,-1 0 1,0 0 0,1-1-1,-1 1 1,0 0-1,0 0 1,1 0 0,-1 0-1,0 0 1,1 0-1,-1 0 1,0 0 0,1-1-1,-1 1 1,0 0 0,1 0-1,-1 0 1,0 1-1,1-1 1,-1 0 0,0 0-1,1 0 1,-1 0-1,0 0 1,1 0 0,-1 0-1,0 1 1,2-1-1,-2 0 1,0 0 0,0 0-1,1 1 1,-1-1 0,0 0-1,0 0 1,1 1-1,-1-1 1,0 0 0,0 0-1,0 1 1,1-1-1,-1 0 1,0 1 0,0-1-1,0 0 1,0 1-1,0-1 1,0 0 0,0 1-1,0-1 1,0 1 0,-9 22 486,5-15-516,-28 63 461,25-55-369,-7 10 153,-14 47 0,25-68-192,1 1 1,0 0-1,1 0 0,0-1 1,0 2-1,0-1 0,1 0 1,-1 1-1,2-1 0,-1 1 1,1-1-1,-1 0 0,2-1 1,2 13-1,6-11 234,-1-6-209,0-1-1,1 1 0,-1-1 0,0-1 0,1 0 1,-1 0-1,0-1 0,0 0 0,1-1 0,-1 0 1,0-1-1,0 0 0,-1 0 0,0 0 0,11-8 1,10-7 181,-2 1 1,49-45 0,-16 0 121,-41 45-168,-1 1-1,0 1 0,25-16 1,-31 25-110,0 1 1,-1 0 0,1-1 0,0 3 0,0-1-1,1 1 1,0 1 0,0 1 0,15-2 0,56-8-2405,-38 6-10197</inkml:trace>
-  <inkml:trace contextRef="#ctx0" brushRef="#br0" timeOffset="1088.09">2257 1252 8792,'2'31'-1,"-3"-23"2,-9 37 0,-19 171 2684,29-215-2597,-1 1 1,1 0-1,-1 0 0,0-1 0,0 0 0,0 1 0,0-1 0,0 0 0,0 0 1,0 1-1,0-1 0,0 0 0,0 0 0,-1 0 0,1 0 0,0-1 0,-1 1 1,1 0-1,-1 0 0,1-1 0,-1 1 0,1-1 0,-1 0 0,0 1 0,1-1 1,-1 0-1,1 0 0,-1 0 0,0 0 0,1 0 0,-1 0 0,-1-1 1,-3 1 73,0-1 0,0 0 1,0 0-1,0 0 1,0-1-1,-1 0 1,2 0-1,-10-5 1,-1-4 130,0 0 0,1-1-1,0-1 1,0 0 0,2-2 0,0 1 0,-17-24-1,1-17-42,23 30 358,6-13-321,2 1 0,9-51 0,-1 42 56,3-1 1,1 1-1,21-47 0,-18 51-221,5-9 386,117-203 178,-106 206-324,278-348 670,-250 324-1055,-31 33-2805,10-17-11818</inkml:trace>
+  <inkml:trace contextRef="#ctx0" brushRef="#br0" timeOffset="557.93">1164 389 7264,'-34'148'80,"-30"83"32,20-102 172,27-86-242,-46 117 169,60-153-235,-57 149 435,49-123-177,-1 1-1,4 1 0,-6 35 0,14-68-195,0-1 0,0 1 1,0 0-1,0-1 0,0 1 0,0-1 0,0 1 0,1-1 1,-1 1-1,0-1 0,1 1 0,-1-1 0,1 1 1,0 0-1,0 0 0,-1-1 0,1 0 0,0 0 0,0 1 1,0-1-1,0 0 0,0 0 0,1 0 0,-1 0 0,0 0 1,0 0-1,1 0 0,-1-1 0,1 1 0,-1 0 0,0-1 1,1 1-1,-1-1 0,1 1 0,-1-1 0,2 0 1,-1 0-1,-1 0 0,1 0 0,-1 0 0,1 0 0,-1 0 1,1 0-1,0-1 0,-1 1 0,1 0 0,-1-1 0,3-1 1,41-21 943,68-47 1,-97 60-707,0 1 0,-1-1 0,21-6 0,-36 16-267,0-1-1,0 1 1,1 0-1,-1 0 1,0 0 0,1-1-1,-1 1 1,0 0-1,0 0 1,1 0 0,-1 0-1,0 0 1,1 0-1,-1 0 1,0 0 0,1-1-1,-1 1 1,0 0 0,1 0-1,-1 0 1,0 1-1,1-1 1,-1 0 0,0 0-1,1 0 1,-1 0-1,0 0 1,1 0 0,-1 0-1,0 1 1,2-1-1,-2 0 1,0 0 0,0 0-1,1 1 1,-1-1 0,0 0-1,0 0 1,1 1-1,-1-1 1,0 0 0,0 0-1,0 1 1,1-1-1,-1 0 1,0 1 0,0-1-1,0 0 1,0 1-1,0-1 1,0 0 0,0 1-1,0-1 1,0 1 0,-9 22 486,5-15-516,-28 63 461,25-55-369,-7 10 153,-14 47 0,25-68-192,1 1 1,0 0-1,1 0 0,0-1 1,0 2-1,0-1 0,1 0 1,-1 1-1,2-1 0,-1 1 1,1-1-1,-1 0 0,2-1 1,2 13-1,6-11 234,-1-6-209,0-1-1,1 1 0,-1-1 0,0-1 0,1 0 1,-1 0-1,0-1 0,0 0 0,1-1 0,-1 0 1,0-1-1,0 0 0,-1 0 0,0 0 0,11-8 1,10-7 181,-2 1 1,49-45 0,-16 0 121,-41 45-168,-1 1-1,0 1 0,25-16 1,-31 25-110,0 1 1,-1 0 0,1-1 0,0 3 0,0-1-1,1 1 1,0 1 0,0 1 0,15-2 0,56-8-2405,-38 6-10197</inkml:trace>
+  <inkml:trace contextRef="#ctx0" brushRef="#br0" timeOffset="1088.08">2257 1252 8792,'2'31'-1,"-3"-23"2,-9 37 0,-19 171 2684,29-215-2597,-1 1 1,1 0-1,-1 0 0,0-1 0,0 0 0,0 1 0,0-1 0,0 0 0,0 0 1,0 1-1,0-1 0,0 0 0,0 0 0,-1 0 0,1 0 0,0-1 0,-1 1 1,1 0-1,-1 0 0,1-1 0,-1 1 0,1-1 0,-1 0 0,0 1 0,1-1 1,-1 0-1,1 0 0,-1 0 0,0 0 0,1 0 0,-1 0 0,-1-1 1,-3 1 73,0-1 0,0 0 1,0 0-1,0 0 1,0-1-1,-1 0 1,2 0-1,-10-5 1,-1-4 130,0 0 0,1-1-1,0-1 1,0 0 0,2-2 0,0 1 0,-17-24-1,1-17-42,23 30 358,6-13-321,2 1 0,9-51 0,-1 42 56,3-1 1,1 1-1,21-47 0,-18 51-221,5-9 386,117-203 178,-106 206-324,278-348 670,-250 324-1055,-31 33-2805,10-17-11818</inkml:trace>
   <inkml:trace contextRef="#ctx0" brushRef="#br0" timeOffset="1458.42">2857 1236 15152,'-1'2'10,"0"0"1,0-1-1,0 1 1,0 0-1,0 0 1,1 0-1,-1 0 1,1 0 0,-1 0-1,1 0 1,0-1-1,0 1 1,0 1-1,0-1 1,0 0 0,0 0-1,1 0 1,0 3-1,2-3 90,-1 1-1,1-1 1,0 0-1,0 0 1,1 0 0,0-1-1,-1 1 1,0-1-1,1 1 1,6 1-1,18 7 391,1-2-1,2 0 1,-2-1-1,1-3 1,1 0-1,-1-2 1,1-1-1,0-2 1,47-6-1,-59 3-287,0-1-1,0 0 1,-1-1-1,1-1 1,-2-1-1,26-15 1,-41 22-171,1 0 1,-1 0-1,1 0 1,0 0-1,-1 0 1,1 0-1,1 1 1,-2-1-1,1 1 0,0 0 1,0 0-1,0 0 1,-1 0-1,1 1 1,0-1-1,0 1 1,-1-1-1,1 1 1,0 0-1,-1 0 1,1 0-1,-1 0 1,1 1-1,3 2 1,5 5 72,0 1 1,-1-1 0,0 1-1,9 14 1,21 19 221,-37-41-304,0 0 1,0 1 0,0-2 0,1 1-1,-1-1 1,0 0 0,1 0 0,0 0-1,0-1 1,-1 1 0,1-1 0,-1 0 0,1 0-1,-1 0 1,1 0 0,-1-1 0,1 1-1,-1-1 1,1 0 0,-1 0 0,5-2-1,12-6 65,-1 1-1,29-18 0,-9 5 1,-22 13-71,35-8 76,-23 10-45,-1 2 0,0 0 0,0 2 0,39 3 0,-28 8 38,44 14-1,-5 0 87,-68-23-148,0 0 0,0 0 0,0 0 0,0-2 0,-1 1 0,1-1 0,-1 0 0,1-1 0,10-4 0,-1 0-10,-13 5-125,1-1 0,-1 1 0,0-1 0,0 0 0,0 0 0,0-1 0,0 1 0,8-10 0,-1 4-2058,22-18-13789</inkml:trace>
 </inkml:ink>
 </file>

</xml_diff>

<commit_message>
se deja listo fechas y put
se corrigen las fechas para un mejor manejo y que se puedan imprimir mejor en los documento fuera de eso se deja funcional put
</commit_message>
<xml_diff>
--- a/src/documents/anexos/1.CONTRATO_MANEJO _Y _CONFIANZA.docx
+++ b/src/documents/anexos/1.CONTRATO_MANEJO _Y _CONFIANZA.docx
@@ -87,8 +87,8 @@
         <w:tblLook w:val="0000" w:firstRow="0" w:lastRow="0" w:firstColumn="0" w:lastColumn="0" w:noHBand="0" w:noVBand="0"/>
       </w:tblPr>
       <w:tblGrid>
-        <w:gridCol w:w="3687"/>
-        <w:gridCol w:w="4607"/>
+        <w:gridCol w:w="3685"/>
+        <w:gridCol w:w="4609"/>
       </w:tblGrid>
       <w:tr>
         <w:tc>
@@ -361,25 +361,7 @@
                 <w:sz w:val="26"/>
                 <w:lang w:val="es-ES"/>
               </w:rPr>
-              <w:t>{</w:t>
-            </w:r>
-            <w:proofErr w:type="spellStart"/>
-            <w:r>
-              <w:rPr>
-                <w:rFonts w:ascii="Arial Narrow" w:hAnsi="Arial Narrow"/>
-                <w:sz w:val="26"/>
-                <w:lang w:val="es-ES"/>
-              </w:rPr>
-              <w:t>direccion</w:t>
-            </w:r>
-            <w:proofErr w:type="spellEnd"/>
-            <w:r>
-              <w:rPr>
-                <w:rFonts w:ascii="Arial Narrow" w:hAnsi="Arial Narrow"/>
-                <w:sz w:val="26"/>
-                <w:lang w:val="es-ES"/>
-              </w:rPr>
-              <w:t>}</w:t>
+              <w:t>{direccion}</w:t>
             </w:r>
           </w:p>
         </w:tc>
@@ -650,18 +632,16 @@
                 <w:sz w:val="26"/>
                 <w:lang w:val="es-ES"/>
               </w:rPr>
-              <w:t>{</w:t>
+              <w:t>{fechaInicio</w:t>
             </w:r>
-            <w:proofErr w:type="spellStart"/>
             <w:r>
               <w:rPr>
                 <w:rFonts w:ascii="Arial Narrow" w:hAnsi="Arial Narrow"/>
                 <w:sz w:val="26"/>
                 <w:lang w:val="es-ES"/>
               </w:rPr>
-              <w:t>fechaInicio</w:t>
+              <w:t>Texto</w:t>
             </w:r>
-            <w:proofErr w:type="spellEnd"/>
             <w:r>
               <w:rPr>
                 <w:rFonts w:ascii="Arial Narrow" w:hAnsi="Arial Narrow"/>
@@ -695,25 +675,7 @@
                 <w:sz w:val="26"/>
                 <w:lang w:val="es-ES"/>
               </w:rPr>
-              <w:t xml:space="preserve">Periodo de </w:t>
-            </w:r>
-            <w:proofErr w:type="gramStart"/>
-            <w:r>
-              <w:rPr>
-                <w:rFonts w:ascii="Arial Narrow" w:hAnsi="Arial Narrow"/>
-                <w:sz w:val="26"/>
-                <w:lang w:val="es-ES"/>
-              </w:rPr>
-              <w:t>prueba :</w:t>
-            </w:r>
-            <w:proofErr w:type="gramEnd"/>
-            <w:r>
-              <w:rPr>
-                <w:rFonts w:ascii="Arial Narrow" w:hAnsi="Arial Narrow"/>
-                <w:sz w:val="26"/>
-                <w:lang w:val="es-ES"/>
-              </w:rPr>
-              <w:t xml:space="preserve"> </w:t>
+              <w:t xml:space="preserve">Periodo de prueba : </w:t>
             </w:r>
           </w:p>
         </w:tc>
@@ -738,18 +700,16 @@
                 <w:sz w:val="26"/>
                 <w:lang w:val="es-ES"/>
               </w:rPr>
-              <w:t>{</w:t>
+              <w:t>{fechaFinal</w:t>
             </w:r>
-            <w:proofErr w:type="spellStart"/>
             <w:r>
               <w:rPr>
                 <w:rFonts w:ascii="Arial Narrow" w:hAnsi="Arial Narrow"/>
                 <w:sz w:val="26"/>
                 <w:lang w:val="es-ES"/>
               </w:rPr>
-              <w:t>fechaFinal</w:t>
+              <w:t>Texto</w:t>
             </w:r>
-            <w:proofErr w:type="spellEnd"/>
             <w:r>
               <w:rPr>
                 <w:rFonts w:ascii="Arial Narrow" w:hAnsi="Arial Narrow"/>
@@ -2671,25 +2631,7 @@
           <w:sz w:val="24"/>
           <w:szCs w:val="24"/>
         </w:rPr>
-        <w:t xml:space="preserve">.16. Poner en peligro, por actos u omisiones, la seguridad de las personas y de los bienes de la empresa y de terceros, relacionados con </w:t>
-      </w:r>
-      <w:proofErr w:type="gramStart"/>
-      <w:r>
-        <w:rPr>
-          <w:rFonts w:ascii="Arial" w:hAnsi="Arial" w:cs="Arial"/>
-          <w:sz w:val="24"/>
-          <w:szCs w:val="24"/>
-        </w:rPr>
-        <w:t>ésta</w:t>
-      </w:r>
-      <w:proofErr w:type="gramEnd"/>
-      <w:r>
-        <w:rPr>
-          <w:rFonts w:ascii="Arial" w:hAnsi="Arial" w:cs="Arial"/>
-          <w:sz w:val="24"/>
-          <w:szCs w:val="24"/>
-        </w:rPr>
-        <w:t xml:space="preserve"> o confiados a la misma. </w:t>
+        <w:t xml:space="preserve">.16. Poner en peligro, por actos u omisiones, la seguridad de las personas y de los bienes de la empresa y de terceros, relacionados con ésta o confiados a la misma. </w:t>
       </w:r>
     </w:p>
     <w:p>
@@ -2859,25 +2801,7 @@
           <w:sz w:val="24"/>
           <w:szCs w:val="24"/>
         </w:rPr>
-        <w:t xml:space="preserve"> para </w:t>
-      </w:r>
-      <w:proofErr w:type="gramStart"/>
-      <w:r>
-        <w:rPr>
-          <w:rFonts w:ascii="Arial" w:hAnsi="Arial" w:cs="Arial"/>
-          <w:sz w:val="24"/>
-          <w:szCs w:val="24"/>
-        </w:rPr>
-        <w:t>que</w:t>
-      </w:r>
-      <w:proofErr w:type="gramEnd"/>
-      <w:r>
-        <w:rPr>
-          <w:rFonts w:ascii="Arial" w:hAnsi="Arial" w:cs="Arial"/>
-          <w:sz w:val="24"/>
-          <w:szCs w:val="24"/>
-        </w:rPr>
-        <w:t xml:space="preserve"> de sus salarios, prestaciones sociales e indemnizaciones, le descuente, durante la vigencia del contrato o al momento de la terminación del mismo, por cualquier causa, las sumas de dinero que por cualquier motivo llegare a adeudar.</w:t>
+        <w:t xml:space="preserve"> para que de sus salarios, prestaciones sociales e indemnizaciones, le descuente, durante la vigencia del contrato o al momento de la terminación del mismo, por cualquier causa, las sumas de dinero que por cualquier motivo llegare a adeudar.</w:t>
       </w:r>
     </w:p>
     <w:p>
@@ -3284,25 +3208,7 @@
           <w:sz w:val="24"/>
           <w:szCs w:val="24"/>
         </w:rPr>
-        <w:t xml:space="preserve">contratado para investigar, siempre y cuando la invención sea el resultado de la misión específica para la cual ha sido contratada. 2 </w:t>
-      </w:r>
-      <w:proofErr w:type="gramStart"/>
-      <w:r>
-        <w:rPr>
-          <w:rFonts w:ascii="Arial" w:hAnsi="Arial" w:cs="Arial"/>
-          <w:sz w:val="24"/>
-          <w:szCs w:val="24"/>
-        </w:rPr>
-        <w:t>Cuando</w:t>
-      </w:r>
-      <w:proofErr w:type="gramEnd"/>
-      <w:r>
-        <w:rPr>
-          <w:rFonts w:ascii="Arial" w:hAnsi="Arial" w:cs="Arial"/>
-          <w:sz w:val="24"/>
-          <w:szCs w:val="24"/>
-        </w:rPr>
-        <w:t xml:space="preserve"> el </w:t>
+        <w:t xml:space="preserve">contratado para investigar, siempre y cuando la invención sea el resultado de la misión específica para la cual ha sido contratada. 2 Cuando el </w:t>
       </w:r>
       <w:r>
         <w:rPr>
@@ -3801,25 +3707,7 @@
           <w:sz w:val="24"/>
           <w:szCs w:val="24"/>
         </w:rPr>
-        <w:t xml:space="preserve"> para </w:t>
-      </w:r>
-      <w:proofErr w:type="gramStart"/>
-      <w:r>
-        <w:rPr>
-          <w:rFonts w:ascii="Arial" w:hAnsi="Arial" w:cs="Arial"/>
-          <w:sz w:val="24"/>
-          <w:szCs w:val="24"/>
-        </w:rPr>
-        <w:t>que</w:t>
-      </w:r>
-      <w:proofErr w:type="gramEnd"/>
-      <w:r>
-        <w:rPr>
-          <w:rFonts w:ascii="Arial" w:hAnsi="Arial" w:cs="Arial"/>
-          <w:sz w:val="24"/>
-          <w:szCs w:val="24"/>
-        </w:rPr>
-        <w:t xml:space="preserve"> al finalizar el contrato, deduzca y compense de las sumas que le correspondan por concepto de salarios y, prestaciones sociales, indemnizaciones o bonificaciones de carácter </w:t>
+        <w:t xml:space="preserve"> para que al finalizar el contrato, deduzca y compense de las sumas que le correspondan por concepto de salarios y, prestaciones sociales, indemnizaciones o bonificaciones de carácter </w:t>
       </w:r>
       <w:r>
         <w:rPr>
@@ -4419,15 +4307,7 @@
           <w:sz w:val="24"/>
           <w:szCs w:val="24"/>
         </w:rPr>
-        <w:t xml:space="preserve">) ejemplar del mismo tenor, ante testigos el día </w:t>
-      </w:r>
-      <w:r>
-        <w:rPr>
-          <w:rFonts w:ascii="Arial" w:hAnsi="Arial" w:cs="Arial"/>
-          <w:sz w:val="24"/>
-          <w:szCs w:val="24"/>
-        </w:rPr>
-        <w:t>veintisiete</w:t>
+        <w:t>) ejemplar del mismo tenor, ante testigos el día</w:t>
       </w:r>
       <w:r>
         <w:rPr>
@@ -4439,57 +4319,15 @@
       </w:r>
       <w:r>
         <w:rPr>
-          <w:rFonts w:ascii="Arial" w:hAnsi="Arial" w:cs="Arial"/>
-          <w:sz w:val="24"/>
-          <w:szCs w:val="24"/>
-        </w:rPr>
-        <w:t>(</w:t>
-      </w:r>
-      <w:r>
-        <w:rPr>
-          <w:rFonts w:ascii="Arial" w:hAnsi="Arial" w:cs="Arial"/>
-          <w:sz w:val="24"/>
-          <w:szCs w:val="24"/>
-        </w:rPr>
-        <w:t>27</w:t>
-      </w:r>
-      <w:r>
-        <w:rPr>
-          <w:rFonts w:ascii="Arial" w:hAnsi="Arial" w:cs="Arial"/>
-          <w:sz w:val="24"/>
-          <w:szCs w:val="24"/>
-        </w:rPr>
-        <w:t>) del mes d</w:t>
-      </w:r>
-      <w:r>
-        <w:rPr>
-          <w:rFonts w:ascii="Arial" w:hAnsi="Arial" w:cs="Arial"/>
-          <w:sz w:val="24"/>
-          <w:szCs w:val="24"/>
-        </w:rPr>
-        <w:t xml:space="preserve">e </w:t>
-      </w:r>
-      <w:r>
-        <w:rPr>
-          <w:rFonts w:ascii="Arial" w:hAnsi="Arial" w:cs="Arial"/>
-          <w:sz w:val="24"/>
-          <w:szCs w:val="24"/>
-        </w:rPr>
-        <w:t>mayo</w:t>
-      </w:r>
-      <w:r>
-        <w:rPr>
-          <w:rFonts w:ascii="Arial" w:hAnsi="Arial" w:cs="Arial"/>
-          <w:sz w:val="24"/>
-          <w:szCs w:val="24"/>
-        </w:rPr>
-        <w:t xml:space="preserve"> de 2024</w:t>
-      </w:r>
-      <w:r>
-        <w:rPr>
-          <w:rFonts w:ascii="Arial" w:hAnsi="Arial" w:cs="Arial"/>
-          <w:sz w:val="24"/>
-          <w:szCs w:val="24"/>
+          <w:rFonts w:ascii="Arial Narrow" w:hAnsi="Arial Narrow"/>
+          <w:sz w:val="26"/>
+        </w:rPr>
+        <w:t>{fechaInicioTexto}</w:t>
+      </w:r>
+      <w:r>
+        <w:rPr>
+          <w:rFonts w:ascii="Arial Narrow" w:hAnsi="Arial Narrow"/>
+          <w:sz w:val="26"/>
         </w:rPr>
         <w:t>.</w:t>
       </w:r>
@@ -5950,7 +5788,7 @@
     </inkml:brush>
   </inkml:definitions>
   <inkml:trace contextRef="#ctx0" brushRef="#br0">320 565 4664,'0'0'120,"18"-5"953,-42 105 1130,-33 110-759,-14-7-900,3-28 106,16-50-251,-7 44 1,58-165-377,0 0 0,-1 0 0,1 1 0,1-1 0,-1 0 0,0 0 0,1 0 0,0 0 0,0 0 0,0 0 0,1 1 0,-1 0 0,1-1 0,0 0 0,0 0 0,1-1 0,-1 1 0,1 0-1,0 1 1,0-2 0,0 1 0,0-1 0,0 1 0,1-1 0,4 4 0,-7-6-14,0-1 0,1 1-1,-1-1 1,1 0 0,-1 1-1,0-1 1,1 1-1,-1-1 1,1 0 0,-1 0-1,1 1 1,-1-1 0,1 0-1,-1 0 1,1 2 0,-1-2-1,1 0 1,-1 0-1,1 0 1,-1 0 0,1 0-1,-1 0 1,1 0 0,-1 0-1,1 0 1,0 0 0,15-3 44,-1 1 1,0-1-1,-1 0 1,1-2-1,14-5 1,-4-6 153,120-115 82,-106 92-137,-4-1-1,52-76 1,-71 92-115,19-25 102,-4-1 1,31-70-1,-48 93-106,-3 5 36,-1 1 1,0-1 0,6-23 0,-4 7-29,1 4-15,-5 10 26,0 0 1,5-33 0,22-186 300,-34 236-305,3-3-1799</inkml:trace>
-  <inkml:trace contextRef="#ctx0" brushRef="#br0" timeOffset="557.93">1164 389 7264,'-34'148'80,"-30"83"32,20-102 172,27-86-242,-46 117 169,60-153-235,-57 149 435,49-123-177,-1 1-1,4 1 0,-6 35 0,14-68-195,0-1 0,0 1 1,0 0-1,0-1 0,0 1 0,0-1 0,0 1 0,1-1 1,-1 1-1,0-1 0,1 1 0,-1-1 0,1 1 1,0 0-1,0 0 0,-1-1 0,1 0 0,0 0 0,0 1 1,0-1-1,0 0 0,0 0 0,1 0 0,-1 0 0,0 0 1,0 0-1,1 0 0,-1-1 0,1 1 0,-1 0 0,0-1 1,1 1-1,-1-1 0,1 1 0,-1-1 0,2 0 1,-1 0-1,-1 0 0,1 0 0,-1 0 0,1 0 0,-1 0 1,1 0-1,0-1 0,-1 1 0,1 0 0,-1-1 0,3-1 1,41-21 943,68-47 1,-97 60-707,0 1 0,-1-1 0,21-6 0,-36 16-267,0-1-1,0 1 1,1 0-1,-1 0 1,0 0 0,1-1-1,-1 1 1,0 0-1,0 0 1,1 0 0,-1 0-1,0 0 1,1 0-1,-1 0 1,0 0 0,1-1-1,-1 1 1,0 0 0,1 0-1,-1 0 1,0 1-1,1-1 1,-1 0 0,0 0-1,1 0 1,-1 0-1,0 0 1,1 0 0,-1 0-1,0 1 1,2-1-1,-2 0 1,0 0 0,0 0-1,1 1 1,-1-1 0,0 0-1,0 0 1,1 1-1,-1-1 1,0 0 0,0 0-1,0 1 1,1-1-1,-1 0 1,0 1 0,0-1-1,0 0 1,0 1-1,0-1 1,0 0 0,0 1-1,0-1 1,0 1 0,-9 22 486,5-15-516,-28 63 461,25-55-369,-7 10 153,-14 47 0,25-68-192,1 1 1,0 0-1,1 0 0,0-1 1,0 2-1,0-1 0,1 0 1,-1 1-1,2-1 0,-1 1 1,1-1-1,-1 0 0,2-1 1,2 13-1,6-11 234,-1-6-209,0-1-1,1 1 0,-1-1 0,0-1 0,1 0 1,-1 0-1,0-1 0,0 0 0,1-1 0,-1 0 1,0-1-1,0 0 0,-1 0 0,0 0 0,11-8 1,10-7 181,-2 1 1,49-45 0,-16 0 121,-41 45-168,-1 1-1,0 1 0,25-16 1,-31 25-110,0 1 1,-1 0 0,1-1 0,0 3 0,0-1-1,1 1 1,0 1 0,0 1 0,15-2 0,56-8-2405,-38 6-10197</inkml:trace>
+  <inkml:trace contextRef="#ctx0" brushRef="#br0" timeOffset="557.91">1164 389 7264,'-34'148'80,"-30"83"32,20-102 172,27-86-242,-46 117 169,60-153-235,-57 149 435,49-123-177,-1 1-1,4 1 0,-6 35 0,14-68-195,0-1 0,0 1 1,0 0-1,0-1 0,0 1 0,0-1 0,0 1 0,1-1 1,-1 1-1,0-1 0,1 1 0,-1-1 0,1 1 1,0 0-1,0 0 0,-1-1 0,1 0 0,0 0 0,0 1 1,0-1-1,0 0 0,0 0 0,1 0 0,-1 0 0,0 0 1,0 0-1,1 0 0,-1-1 0,1 1 0,-1 0 0,0-1 1,1 1-1,-1-1 0,1 1 0,-1-1 0,2 0 1,-1 0-1,-1 0 0,1 0 0,-1 0 0,1 0 0,-1 0 1,1 0-1,0-1 0,-1 1 0,1 0 0,-1-1 0,3-1 1,41-21 943,68-47 1,-97 60-707,0 1 0,-1-1 0,21-6 0,-36 16-267,0-1-1,0 1 1,1 0-1,-1 0 1,0 0 0,1-1-1,-1 1 1,0 0-1,0 0 1,1 0 0,-1 0-1,0 0 1,1 0-1,-1 0 1,0 0 0,1-1-1,-1 1 1,0 0 0,1 0-1,-1 0 1,0 1-1,1-1 1,-1 0 0,0 0-1,1 0 1,-1 0-1,0 0 1,1 0 0,-1 0-1,0 1 1,2-1-1,-2 0 1,0 0 0,0 0-1,1 1 1,-1-1 0,0 0-1,0 0 1,1 1-1,-1-1 1,0 0 0,0 0-1,0 1 1,1-1-1,-1 0 1,0 1 0,0-1-1,0 0 1,0 1-1,0-1 1,0 0 0,0 1-1,0-1 1,0 1 0,-9 22 486,5-15-516,-28 63 461,25-55-369,-7 10 153,-14 47 0,25-68-192,1 1 1,0 0-1,1 0 0,0-1 1,0 2-1,0-1 0,1 0 1,-1 1-1,2-1 0,-1 1 1,1-1-1,-1 0 0,2-1 1,2 13-1,6-11 234,-1-6-209,0-1-1,1 1 0,-1-1 0,0-1 0,1 0 1,-1 0-1,0-1 0,0 0 0,1-1 0,-1 0 1,0-1-1,0 0 0,-1 0 0,0 0 0,11-8 1,10-7 181,-2 1 1,49-45 0,-16 0 121,-41 45-168,-1 1-1,0 1 0,25-16 1,-31 25-110,0 1 1,-1 0 0,1-1 0,0 3 0,0-1-1,1 1 1,0 1 0,0 1 0,15-2 0,56-8-2405,-38 6-10197</inkml:trace>
   <inkml:trace contextRef="#ctx0" brushRef="#br0" timeOffset="1088.08">2257 1252 8792,'2'31'-1,"-3"-23"2,-9 37 0,-19 171 2684,29-215-2597,-1 1 1,1 0-1,-1 0 0,0-1 0,0 0 0,0 1 0,0-1 0,0 0 0,0 0 1,0 1-1,0-1 0,0 0 0,0 0 0,-1 0 0,1 0 0,0-1 0,-1 1 1,1 0-1,-1 0 0,1-1 0,-1 1 0,1-1 0,-1 0 0,0 1 0,1-1 1,-1 0-1,1 0 0,-1 0 0,0 0 0,1 0 0,-1 0 0,-1-1 1,-3 1 73,0-1 0,0 0 1,0 0-1,0 0 1,0-1-1,-1 0 1,2 0-1,-10-5 1,-1-4 130,0 0 0,1-1-1,0-1 1,0 0 0,2-2 0,0 1 0,-17-24-1,1-17-42,23 30 358,6-13-321,2 1 0,9-51 0,-1 42 56,3-1 1,1 1-1,21-47 0,-18 51-221,5-9 386,117-203 178,-106 206-324,278-348 670,-250 324-1055,-31 33-2805,10-17-11818</inkml:trace>
   <inkml:trace contextRef="#ctx0" brushRef="#br0" timeOffset="1458.42">2857 1236 15152,'-1'2'10,"0"0"1,0-1-1,0 1 1,0 0-1,0 0 1,1 0-1,-1 0 1,1 0 0,-1 0-1,1 0 1,0-1-1,0 1 1,0 1-1,0-1 1,0 0 0,0 0-1,1 0 1,0 3-1,2-3 90,-1 1-1,1-1 1,0 0-1,0 0 1,1 0 0,0-1-1,-1 1 1,0-1-1,1 1 1,6 1-1,18 7 391,1-2-1,2 0 1,-2-1-1,1-3 1,1 0-1,-1-2 1,1-1-1,0-2 1,47-6-1,-59 3-287,0-1-1,0 0 1,-1-1-1,1-1 1,-2-1-1,26-15 1,-41 22-171,1 0 1,-1 0-1,1 0 1,0 0-1,-1 0 1,1 0-1,1 1 1,-2-1-1,1 1 0,0 0 1,0 0-1,0 0 1,-1 0-1,1 1 1,0-1-1,0 1 1,-1-1-1,1 1 1,0 0-1,-1 0 1,1 0-1,-1 0 1,1 1-1,3 2 1,5 5 72,0 1 1,-1-1 0,0 1-1,9 14 1,21 19 221,-37-41-304,0 0 1,0 1 0,0-2 0,1 1-1,-1-1 1,0 0 0,1 0 0,0 0-1,0-1 1,-1 1 0,1-1 0,-1 0 0,1 0-1,-1 0 1,1 0 0,-1-1 0,1 1-1,-1-1 1,1 0 0,-1 0 0,5-2-1,12-6 65,-1 1-1,29-18 0,-9 5 1,-22 13-71,35-8 76,-23 10-45,-1 2 0,0 0 0,0 2 0,39 3 0,-28 8 38,44 14-1,-5 0 87,-68-23-148,0 0 0,0 0 0,0 0 0,0-2 0,-1 1 0,1-1 0,-1 0 0,1-1 0,10-4 0,-1 0-10,-13 5-125,1-1 0,-1 1 0,0-1 0,0 0 0,0 0 0,0-1 0,0 1 0,8-10 0,-1 4-2058,22-18-13789</inkml:trace>
 </inkml:ink>

</xml_diff>